<commit_message>
Slight changes to two documents
I changed the syllabus a little bit, and I changed the assignment 1.
</commit_message>
<xml_diff>
--- a/Assignments/Assignment 1.docx
+++ b/Assignments/Assignment 1.docx
@@ -76,6 +76,14 @@
         </w:rPr>
         <w:t>, 2020</w:t>
       </w:r>
+      <w:r>
+        <w:rPr>
+          <w:b/>
+        </w:rPr>
+        <w:t xml:space="preserve"> by 5:00PM</w:t>
+      </w:r>
+      <w:bookmarkStart w:id="0" w:name="_GoBack"/>
+      <w:bookmarkEnd w:id="0"/>
     </w:p>
     <w:p>
       <w:pPr>
@@ -92,7 +100,16 @@
         <w:t xml:space="preserve">Directions: </w:t>
       </w:r>
       <w:r>
-        <w:t xml:space="preserve">You have two days to complete the following written assignment.  This assignment lays the foundation for many of the assignments that you will be required to complete over the course of the class, as well as a simpler assignment </w:t>
+        <w:t xml:space="preserve">You have </w:t>
+      </w:r>
+      <w:r>
+        <w:t>one</w:t>
+      </w:r>
+      <w:r>
+        <w:t xml:space="preserve"> day to complete the following written assignment.  </w:t>
+      </w:r>
+      <w:r>
+        <w:t xml:space="preserve">This is a “introduction to yourself” assignment. </w:t>
       </w:r>
     </w:p>
     <w:p>
@@ -117,21 +134,25 @@
     </w:p>
     <w:p>
       <w:r>
-        <w:t xml:space="preserve">I am interested in who you are – both your past, present and future.  Please write a short personal essay telling me about yourself.  </w:t>
+        <w:t xml:space="preserve">I am interested in who you are – </w:t>
+      </w:r>
+      <w:r>
+        <w:t>about</w:t>
+      </w:r>
+      <w:r>
+        <w:t xml:space="preserve"> your past, present and future.  Please write a short personal essay telling me about yourself.  </w:t>
       </w:r>
       <w:r>
         <w:t>Consider this essay your way of helping me understand who you are, where you’ve been and where you’re going.</w:t>
       </w:r>
       <w:r>
-        <w:t xml:space="preserve">  The essay should be reasonably short (no more than a few pages), typed in Microsoft Word, Google docs, </w:t>
-      </w:r>
-      <w:proofErr w:type="spellStart"/>
-      <w:r>
-        <w:t>LaTeX</w:t>
-      </w:r>
-      <w:proofErr w:type="spellEnd"/>
-      <w:r>
-        <w:t xml:space="preserve"> or a comparable publishing application</w:t>
+        <w:t xml:space="preserve">  The essay should be reasonably short (no more than a few pages), typed </w:t>
+      </w:r>
+      <w:r>
+        <w:t xml:space="preserve">double spaced </w:t>
+      </w:r>
+      <w:r>
+        <w:t>in Microsoft Word, Google docs, LaTeX or a comparable publishing application</w:t>
       </w:r>
       <w:r>
         <w:t>.  And most of all, it should be enjoyable to read.</w:t>
@@ -140,7 +161,10 @@
     <w:p/>
     <w:p>
       <w:r>
-        <w:t xml:space="preserve">and be organized by “past”, “present” and “future”.  The past section should include where you grew up.   What is one of your favorite memories as a young child?  What would you like me to know about your past?  Second, the present section should discuss who you are now.  What do you like to do in your spare time?  What’s a typical day like for you?  And how did you become interested in economics?  What are you hoping to get out of this class on causal inference?  And finally, tell me about your future.  I’d like for you to tell me about your hopes about the future.  And to make it fun, write out a one-year, five-year and ten-year plan of your future.  That is, what do you hope is going on in your life in one year, in five years and in ten years? </w:t>
+        <w:t xml:space="preserve">I want the essay to </w:t>
+      </w:r>
+      <w:r>
+        <w:t xml:space="preserve">be organized by “past”, “present” and “future”.  The past section should include where you grew up.   What is one of your favorite memories as a young child?  What would you like me to know about your past?  Second, the present section should discuss who you are now.  What do you like to do in your spare time?  What’s a typical day like for you?  And how did you become interested in economics?  What are you hoping to get out of this class on causal inference?  And finally, tell me about your future.  I’d like for you to tell me about your hopes about the future.  And to make it fun, write out a one-year, five-year and ten-year plan of your future.  That is, what do you hope is going on in your life in one year, in five years and in ten years? </w:t>
       </w:r>
     </w:p>
     <w:p>
@@ -156,8 +180,6 @@
           <w:b/>
         </w:rPr>
       </w:pPr>
-      <w:bookmarkStart w:id="0" w:name="_GoBack"/>
-      <w:bookmarkEnd w:id="0"/>
     </w:p>
     <w:sectPr>
       <w:pgSz w:w="12240" w:h="15840"/>

</xml_diff>